<commit_message>
Added new docs, updated old docs
</commit_message>
<xml_diff>
--- a/Assignments/PrimeFactors.docx
+++ b/Assignments/PrimeFactors.docx
@@ -92,15 +92,7 @@
           <w:sz w:val="36"/>
           <w:szCs w:val="36"/>
         </w:rPr>
-        <w:t>P</w:t>
-      </w:r>
-      <w:r>
-        <w:rPr>
-          <w:rFonts w:ascii="Open Sans" w:hAnsi="Open Sans"/>
-          <w:sz w:val="36"/>
-          <w:szCs w:val="36"/>
-        </w:rPr>
-        <w:t>rogram in C to print the prime factors  of a number in descending order</w:t>
+        <w:t>Program in C to print the prime factors  of a number in descending order</w:t>
       </w:r>
     </w:p>
     <w:p>
@@ -143,6 +135,7 @@
     <w:p>
       <w:pPr>
         <w:pStyle w:val="Normal"/>
+        <w:jc w:val="both"/>
         <w:rPr>
           <w:rFonts w:ascii="Open Sans" w:hAnsi="Open Sans"/>
           <w:sz w:val="32"/>
@@ -161,26 +154,27 @@
     <w:p>
       <w:pPr>
         <w:pStyle w:val="Normal"/>
-        <w:jc w:val="center"/>
-        <w:rPr>
-          <w:rFonts w:ascii="Open Sans" w:hAnsi="Open Sans"/>
-          <w:sz w:val="32"/>
-          <w:szCs w:val="32"/>
-        </w:rPr>
-      </w:pPr>
-      <w:r>
-        <w:rPr>
-          <w:rFonts w:ascii="Open Sans" w:hAnsi="Open Sans"/>
-          <w:sz w:val="32"/>
-          <w:szCs w:val="32"/>
-        </w:rPr>
-        <w:t>N = 2 * M</w:t>
-      </w:r>
-    </w:p>
-    <w:p>
-      <w:pPr>
-        <w:pStyle w:val="Normal"/>
-        <w:jc w:val="left"/>
+        <w:jc w:val="both"/>
+        <w:rPr/>
+      </w:pPr>
+      <w:r>
+        <w:rPr>
+          <w:rFonts w:ascii="Open Sans" w:hAnsi="Open Sans"/>
+          <w:sz w:val="32"/>
+          <w:szCs w:val="32"/>
+        </w:rPr>
+        <w:tab/>
+        <w:tab/>
+        <w:tab/>
+        <w:tab/>
+        <w:tab/>
+        <w:t xml:space="preserve">     N = 2 * M</w:t>
+      </w:r>
+    </w:p>
+    <w:p>
+      <w:pPr>
+        <w:pStyle w:val="Normal"/>
+        <w:jc w:val="both"/>
         <w:rPr>
           <w:rFonts w:ascii="Open Sans" w:hAnsi="Open Sans"/>
           <w:sz w:val="32"/>
@@ -199,7 +193,7 @@
     <w:p>
       <w:pPr>
         <w:pStyle w:val="Normal"/>
-        <w:jc w:val="left"/>
+        <w:jc w:val="both"/>
         <w:rPr>
           <w:rFonts w:ascii="Open Sans" w:hAnsi="Open Sans"/>
           <w:sz w:val="32"/>
@@ -1720,14 +1714,17 @@
     <w:p>
       <w:pPr>
         <w:pStyle w:val="Normal"/>
-        <w:jc w:val="left"/>
-        <w:rPr/>
-      </w:pPr>
-      <w:r>
-        <w:rPr>
-          <w:rFonts w:ascii="Open Sans" w:hAnsi="Open Sans"/>
-          <w:sz w:val="32"/>
-          <w:szCs w:val="32"/>
+        <w:jc w:val="both"/>
+        <w:rPr>
+          <w:lang w:val="en-US" w:eastAsia="zh-CN" w:bidi="hi-IN"/>
+        </w:rPr>
+      </w:pPr>
+      <w:r>
+        <w:rPr>
+          <w:rFonts w:ascii="Open Sans" w:hAnsi="Open Sans"/>
+          <w:sz w:val="32"/>
+          <w:szCs w:val="32"/>
+          <w:lang w:val="en-US" w:eastAsia="zh-CN" w:bidi="hi-IN"/>
         </w:rPr>
         <w:t>This program demonstrates a very basic approach towards the finding of prime factors of a given number, but it performs very poorly for large numbers. For example, this program makes a total of (N/2 – 2)*(P/2 – 2) iterations for a number N with P factors in the worst case. So for a sufficiently large number with a handful of factors can make this program run for quite a while. It can also be shown that if a number is constituted by multiplying two sufficiently large, random prime numbers, factorizing the resultant number is computationally infeasible with the resource presently we have at hand – which serves the basis of all cryptographic security services at present.</w:t>
       </w:r>
@@ -1776,7 +1773,7 @@
       <w:fldChar w:fldCharType="separate"/>
     </w:r>
     <w:r>
-      <w:t>4</w:t>
+      <w:t>3</w:t>
     </w:r>
     <w:r>
       <w:fldChar w:fldCharType="end"/>

</xml_diff>